<commit_message>
Signed-off-by: Lacy Tesdall <templelacy@gmail.com>
</commit_message>
<xml_diff>
--- a/Kara Testing Notes.docx
+++ b/Kara Testing Notes.docx
@@ -15,8 +15,10 @@
           <w:numId w:val="1"/>
         </w:numPr>
       </w:pPr>
+      <w:bookmarkStart w:id="0" w:name="_GoBack"/>
+      <w:bookmarkEnd w:id="0"/>
       <w:r>
-        <w:t>ADMIN: Can’t add student classification when creating students.</w:t>
+        <w:t>ADMIN: Students created via browser cannot be assigned to sections.</w:t>
       </w:r>
     </w:p>
     <w:p>
@@ -28,36 +30,15 @@
         </w:numPr>
       </w:pPr>
       <w:r>
-        <w:t>ADMIN: Students created via browser cannot be assigned to sections.</w:t>
+        <w:t xml:space="preserve">INSTRUCTOR/STUDENT: PM said to make </w:t>
       </w:r>
-    </w:p>
-    <w:p>
-      <w:pPr>
-        <w:pStyle w:val="ListParagraph"/>
-        <w:numPr>
-          <w:ilvl w:val="0"/>
-          <w:numId w:val="1"/>
-        </w:numPr>
-      </w:pPr>
+      <w:proofErr w:type="spellStart"/>
       <w:r>
-        <w:t>ADMIN: Can enroll more students than a section capacity allows.</w:t>
+        <w:t>MultipleChoice</w:t>
       </w:r>
-    </w:p>
-    <w:p>
-      <w:pPr>
-        <w:pStyle w:val="ListParagraph"/>
-        <w:numPr>
-          <w:ilvl w:val="0"/>
-          <w:numId w:val="1"/>
-        </w:numPr>
-      </w:pPr>
+      <w:proofErr w:type="spellEnd"/>
       <w:r>
-        <w:t>INSTRUCTOR/STUDENT: PM said to make MultipleChoice and Matching</w:t>
-      </w:r>
-      <w:bookmarkStart w:id="0" w:name="_GoBack"/>
-      <w:bookmarkEnd w:id="0"/>
-      <w:r>
-        <w:t xml:space="preserve"> question point value to show total for question not just for each correct choice.</w:t>
+        <w:t xml:space="preserve"> and Matching question point value to show total for question not just for each correct choice.</w:t>
       </w:r>
     </w:p>
     <w:sectPr>

</xml_diff>